<commit_message>
compiler- LR Parser complete
</commit_message>
<xml_diff>
--- a/컴파일러/LR_Parser/2016112158_김희수.docx
+++ b/컴파일러/LR_Parser/2016112158_김희수.docx
@@ -6,11 +6,259 @@
       <w:pPr>
         <w:rPr>
           <w:rFonts w:hint="eastAsia"/>
+          <w:b/>
+          <w:bCs/>
+          <w:sz w:val="40"/>
+          <w:szCs w:val="40"/>
         </w:rPr>
       </w:pPr>
-      <w:r>
-        <w:t xml:space="preserve">  </w:t>
-      </w:r>
+      <w:proofErr w:type="spellStart"/>
+      <w:r>
+        <w:rPr>
+          <w:rFonts w:hint="eastAsia"/>
+          <w:b/>
+          <w:bCs/>
+          <w:sz w:val="40"/>
+          <w:szCs w:val="40"/>
+        </w:rPr>
+        <w:t>우파스와</w:t>
+      </w:r>
+      <w:proofErr w:type="spellEnd"/>
+      <w:r>
+        <w:rPr>
+          <w:rFonts w:hint="eastAsia"/>
+          <w:b/>
+          <w:bCs/>
+          <w:sz w:val="40"/>
+          <w:szCs w:val="40"/>
+        </w:rPr>
+        <w:t xml:space="preserve"> 실험결과 분석</w:t>
+      </w:r>
+    </w:p>
+    <w:p>
+      <w:pPr>
+        <w:ind w:firstLineChars="200" w:firstLine="400"/>
+      </w:pPr>
+      <w:r>
+        <w:rPr>
+          <w:rFonts w:hint="eastAsia"/>
+        </w:rPr>
+        <w:t>먼저</w:t>
+      </w:r>
+      <w:r>
+        <w:t xml:space="preserve"> </w:t>
+      </w:r>
+      <w:proofErr w:type="spellStart"/>
+      <w:r>
+        <w:rPr>
+          <w:rFonts w:hint="eastAsia"/>
+        </w:rPr>
+        <w:t>p</w:t>
+      </w:r>
+      <w:r>
+        <w:t>gs</w:t>
+      </w:r>
+      <w:proofErr w:type="spellEnd"/>
+      <w:r>
+        <w:rPr>
+          <w:rFonts w:hint="eastAsia"/>
+        </w:rPr>
+        <w:t>를 실행시켜 주어진 문법(</w:t>
+      </w:r>
+      <w:r>
+        <w:t>MiniC.gr)</w:t>
+      </w:r>
+      <w:r>
+        <w:rPr>
+          <w:rFonts w:hint="eastAsia"/>
+        </w:rPr>
+        <w:t xml:space="preserve">를 </w:t>
+      </w:r>
+      <w:proofErr w:type="spellStart"/>
+      <w:r>
+        <w:rPr>
+          <w:rFonts w:hint="eastAsia"/>
+        </w:rPr>
+        <w:t>입력값으로</w:t>
+      </w:r>
+      <w:proofErr w:type="spellEnd"/>
+      <w:r>
+        <w:rPr>
+          <w:rFonts w:hint="eastAsia"/>
+        </w:rPr>
+        <w:t xml:space="preserve"> 주</w:t>
+      </w:r>
+      <w:r>
+        <w:rPr>
+          <w:rFonts w:hint="eastAsia"/>
+        </w:rPr>
+        <w:t xml:space="preserve">어 </w:t>
+      </w:r>
+      <w:proofErr w:type="spellStart"/>
+      <w:r>
+        <w:t>MiniC.lst</w:t>
+      </w:r>
+      <w:proofErr w:type="spellEnd"/>
+      <w:r>
+        <w:rPr>
+          <w:rFonts w:hint="eastAsia"/>
+        </w:rPr>
+        <w:t xml:space="preserve">와 </w:t>
+      </w:r>
+      <w:proofErr w:type="spellStart"/>
+      <w:r>
+        <w:t>MiniC.tbl</w:t>
+      </w:r>
+      <w:proofErr w:type="spellEnd"/>
+      <w:r>
+        <w:rPr>
+          <w:rFonts w:hint="eastAsia"/>
+        </w:rPr>
+        <w:t>을 생성한다.</w:t>
+      </w:r>
+      <w:r>
+        <w:t xml:space="preserve"> </w:t>
+      </w:r>
+      <w:proofErr w:type="spellStart"/>
+      <w:r>
+        <w:t>MiniC.lst</w:t>
+      </w:r>
+      <w:proofErr w:type="spellEnd"/>
+      <w:r>
+        <w:rPr>
+          <w:rFonts w:hint="eastAsia"/>
+        </w:rPr>
+        <w:t xml:space="preserve">의 </w:t>
+      </w:r>
+      <w:r>
+        <w:t>terminal</w:t>
+      </w:r>
+      <w:r>
+        <w:rPr>
+          <w:rFonts w:hint="eastAsia"/>
+        </w:rPr>
+        <w:t xml:space="preserve">에 대응되도록 </w:t>
+      </w:r>
+      <w:r>
+        <w:t>Scan</w:t>
+      </w:r>
+      <w:r>
+        <w:rPr>
+          <w:rFonts w:hint="eastAsia"/>
+        </w:rPr>
+        <w:t xml:space="preserve">할때의 </w:t>
+      </w:r>
+      <w:proofErr w:type="spellStart"/>
+      <w:r>
+        <w:t>tsymbol</w:t>
+      </w:r>
+      <w:proofErr w:type="spellEnd"/>
+      <w:r>
+        <w:t xml:space="preserve"> </w:t>
+      </w:r>
+      <w:r>
+        <w:rPr>
+          <w:rFonts w:hint="eastAsia"/>
+        </w:rPr>
+        <w:t xml:space="preserve">열거와 </w:t>
+      </w:r>
+      <w:proofErr w:type="spellStart"/>
+      <w:r>
+        <w:t>tokenName</w:t>
+      </w:r>
+      <w:proofErr w:type="spellEnd"/>
+      <w:r>
+        <w:t xml:space="preserve"> </w:t>
+      </w:r>
+      <w:r>
+        <w:rPr>
+          <w:rFonts w:hint="eastAsia"/>
+        </w:rPr>
+        <w:t>배열을 수정해야한다.</w:t>
+      </w:r>
+      <w:r>
+        <w:t xml:space="preserve"> </w:t>
+      </w:r>
+      <w:proofErr w:type="spellStart"/>
+      <w:r>
+        <w:t>MiniC.lst</w:t>
+      </w:r>
+      <w:proofErr w:type="spellEnd"/>
+      <w:r>
+        <w:rPr>
+          <w:rFonts w:hint="eastAsia"/>
+        </w:rPr>
+        <w:t>에는 생성규칙번호와 심볼의 상태에 따른 레퍼런스가 들어있다.</w:t>
+      </w:r>
+      <w:r>
+        <w:t xml:space="preserve"> </w:t>
+      </w:r>
+      <w:proofErr w:type="spellStart"/>
+      <w:r>
+        <w:t>MiniC.tbl</w:t>
+      </w:r>
+      <w:proofErr w:type="spellEnd"/>
+      <w:r>
+        <w:rPr>
+          <w:rFonts w:hint="eastAsia"/>
+        </w:rPr>
+        <w:t xml:space="preserve">에는 문법을 기반으로 생성된 </w:t>
+      </w:r>
+      <w:proofErr w:type="spellStart"/>
+      <w:r>
+        <w:rPr>
+          <w:rFonts w:hint="eastAsia"/>
+        </w:rPr>
+        <w:t>p</w:t>
+      </w:r>
+      <w:r>
+        <w:t>arsingTable</w:t>
+      </w:r>
+      <w:proofErr w:type="spellEnd"/>
+      <w:r>
+        <w:rPr>
+          <w:rFonts w:hint="eastAsia"/>
+        </w:rPr>
+        <w:t xml:space="preserve">이 </w:t>
+      </w:r>
+      <w:proofErr w:type="spellStart"/>
+      <w:r>
+        <w:rPr>
+          <w:rFonts w:hint="eastAsia"/>
+        </w:rPr>
+        <w:t>들어가있다</w:t>
+      </w:r>
+      <w:proofErr w:type="spellEnd"/>
+      <w:r>
+        <w:rPr>
+          <w:rFonts w:hint="eastAsia"/>
+        </w:rPr>
+        <w:t>.</w:t>
+      </w:r>
+    </w:p>
+    <w:p>
+      <w:pPr>
+        <w:ind w:firstLineChars="200" w:firstLine="400"/>
+        <w:rPr>
+          <w:rFonts w:hint="eastAsia"/>
+        </w:rPr>
+      </w:pPr>
+      <w:r>
+        <w:rPr>
+          <w:rFonts w:hint="eastAsia"/>
+        </w:rPr>
+        <w:t>코드를 살펴보자.</w:t>
+      </w:r>
+      <w:r>
+        <w:t xml:space="preserve"> parser </w:t>
+      </w:r>
+      <w:r>
+        <w:rPr>
+          <w:rFonts w:hint="eastAsia"/>
+        </w:rPr>
+        <w:t xml:space="preserve">파트에서 사용되는 </w:t>
+      </w:r>
+      <w:proofErr w:type="spellStart"/>
       <w:r>
         <w:rPr>
           <w:rFonts w:hint="eastAsia"/>
@@ -20,6 +268,7 @@
       <w:r>
         <w:t>tateStack</w:t>
       </w:r>
+      <w:proofErr w:type="spellEnd"/>
       <w:r>
         <w:rPr>
           <w:rFonts w:hint="eastAsia"/>
@@ -38,6 +287,7 @@
       <w:r>
         <w:t xml:space="preserve"> </w:t>
       </w:r>
+      <w:proofErr w:type="spellStart"/>
       <w:r>
         <w:rPr>
           <w:rFonts w:hint="eastAsia"/>
@@ -56,6 +306,7 @@
       <w:r>
         <w:t>olStack</w:t>
       </w:r>
+      <w:proofErr w:type="spellEnd"/>
       <w:r>
         <w:rPr>
           <w:rFonts w:hint="eastAsia"/>
@@ -65,6 +316,7 @@
       <w:r>
         <w:t xml:space="preserve"> </w:t>
       </w:r>
+      <w:proofErr w:type="spellStart"/>
       <w:r>
         <w:rPr>
           <w:rFonts w:hint="eastAsia"/>
@@ -74,6 +326,7 @@
       <w:r>
         <w:t>arsingTable</w:t>
       </w:r>
+      <w:proofErr w:type="spellEnd"/>
       <w:r>
         <w:rPr>
           <w:rFonts w:hint="eastAsia"/>
@@ -105,10 +358,21 @@
         <w:rPr>
           <w:rFonts w:hint="eastAsia"/>
         </w:rPr>
-        <w:t>은 t</w:t>
-      </w:r>
-      <w:r>
-        <w:t>erminal+nonterminal+$</w:t>
+        <w:t xml:space="preserve">은 </w:t>
+      </w:r>
+      <w:proofErr w:type="spellStart"/>
+      <w:r>
+        <w:rPr>
+          <w:rFonts w:hint="eastAsia"/>
+        </w:rPr>
+        <w:t>t</w:t>
+      </w:r>
+      <w:r>
+        <w:t>erminal+nonterminal</w:t>
+      </w:r>
+      <w:proofErr w:type="spellEnd"/>
+      <w:r>
+        <w:t>+$</w:t>
       </w:r>
       <w:r>
         <w:rPr>
@@ -119,6 +383,7 @@
       <w:r>
         <w:t xml:space="preserve"> </w:t>
       </w:r>
+      <w:proofErr w:type="spellStart"/>
       <w:r>
         <w:rPr>
           <w:rFonts w:hint="eastAsia"/>
@@ -128,6 +393,7 @@
       <w:r>
         <w:t>arsingTable</w:t>
       </w:r>
+      <w:proofErr w:type="spellEnd"/>
       <w:r>
         <w:rPr>
           <w:rFonts w:hint="eastAsia"/>
@@ -168,43 +434,7 @@
         <w:rPr>
           <w:rFonts w:hint="eastAsia"/>
         </w:rPr>
-        <w:t>이 수행된다.</w:t>
-      </w:r>
-      <w:r>
-        <w:t xml:space="preserve"> </w:t>
-      </w:r>
-      <w:r>
-        <w:rPr>
-          <w:rFonts w:hint="eastAsia"/>
-        </w:rPr>
-        <w:t>p</w:t>
-      </w:r>
-      <w:r>
-        <w:t>gs</w:t>
-      </w:r>
-      <w:r>
-        <w:rPr>
-          <w:rFonts w:hint="eastAsia"/>
-        </w:rPr>
-        <w:t>를 실행시켜 주어진 문법(</w:t>
-      </w:r>
-      <w:r>
-        <w:t>MiniC.gr)</w:t>
-      </w:r>
-      <w:r>
-        <w:rPr>
-          <w:rFonts w:hint="eastAsia"/>
-        </w:rPr>
-        <w:t>를 입력값으로 주면 p</w:t>
-      </w:r>
-      <w:r>
-        <w:t>arsingTable</w:t>
-      </w:r>
-      <w:r>
-        <w:rPr>
-          <w:rFonts w:hint="eastAsia"/>
-        </w:rPr>
-        <w:t>이 생성된다.</w:t>
+        <w:t>이 수행된다</w:t>
       </w:r>
     </w:p>
     <w:p>
@@ -269,7 +499,11 @@
         <w:t>즉,</w:t>
       </w:r>
       <w:r>
-        <w:t xml:space="preserve"> symbo</w:t>
+        <w:t xml:space="preserve"> </w:t>
+      </w:r>
+      <w:proofErr w:type="spellStart"/>
+      <w:r>
+        <w:t>symbo</w:t>
       </w:r>
       <w:r>
         <w:rPr>
@@ -280,15 +514,18 @@
       <w:r>
         <w:t>Stack</w:t>
       </w:r>
+      <w:proofErr w:type="spellEnd"/>
       <w:r>
         <w:rPr>
           <w:rFonts w:hint="eastAsia"/>
         </w:rPr>
         <w:t xml:space="preserve">과 </w:t>
       </w:r>
+      <w:proofErr w:type="spellStart"/>
       <w:r>
         <w:t>stateStack</w:t>
       </w:r>
+      <w:proofErr w:type="spellEnd"/>
       <w:r>
         <w:rPr>
           <w:rFonts w:hint="eastAsia"/>
@@ -387,7 +624,21 @@
         <w:rPr>
           <w:rFonts w:hint="eastAsia"/>
         </w:rPr>
-        <w:t>을 한다는거다.</w:t>
+        <w:t xml:space="preserve">을 </w:t>
+      </w:r>
+      <w:proofErr w:type="spellStart"/>
+      <w:r>
+        <w:rPr>
+          <w:rFonts w:hint="eastAsia"/>
+        </w:rPr>
+        <w:t>한다는거다</w:t>
+      </w:r>
+      <w:proofErr w:type="spellEnd"/>
+      <w:r>
+        <w:rPr>
+          <w:rFonts w:hint="eastAsia"/>
+        </w:rPr>
+        <w:t>.</w:t>
       </w:r>
       <w:r>
         <w:t xml:space="preserve"> </w:t>
@@ -407,9 +658,11 @@
         </w:rPr>
         <w:t xml:space="preserve">에 해당하는 </w:t>
       </w:r>
+      <w:proofErr w:type="spellStart"/>
       <w:r>
         <w:t>lhs</w:t>
       </w:r>
+      <w:proofErr w:type="spellEnd"/>
       <w:r>
         <w:rPr>
           <w:rFonts w:hint="eastAsia"/>
@@ -423,7 +676,21 @@
         <w:rPr>
           <w:rFonts w:hint="eastAsia"/>
         </w:rPr>
-        <w:t xml:space="preserve">에 해당되는만큼의 내용을 스택에서 </w:t>
+        <w:t xml:space="preserve">에 </w:t>
+      </w:r>
+      <w:proofErr w:type="spellStart"/>
+      <w:r>
+        <w:rPr>
+          <w:rFonts w:hint="eastAsia"/>
+        </w:rPr>
+        <w:t>해당되는만큼의</w:t>
+      </w:r>
+      <w:proofErr w:type="spellEnd"/>
+      <w:r>
+        <w:rPr>
+          <w:rFonts w:hint="eastAsia"/>
+        </w:rPr>
+        <w:t xml:space="preserve"> 내용을 스택에서 </w:t>
       </w:r>
       <w:r>
         <w:t>pop</w:t>
@@ -455,15 +722,25 @@
       <w:r>
         <w:t>”</w:t>
       </w:r>
-      <w:r>
-        <w:rPr>
-          <w:rFonts w:hint="eastAsia"/>
-        </w:rPr>
-        <w:t xml:space="preserve">를 의미하는 것이 </w:t>
-      </w:r>
+      <w:proofErr w:type="spellStart"/>
+      <w:r>
+        <w:rPr>
+          <w:rFonts w:hint="eastAsia"/>
+        </w:rPr>
+        <w:t>를</w:t>
+      </w:r>
+      <w:proofErr w:type="spellEnd"/>
+      <w:r>
+        <w:rPr>
+          <w:rFonts w:hint="eastAsia"/>
+        </w:rPr>
+        <w:t xml:space="preserve"> 의미하는 것이 </w:t>
+      </w:r>
+      <w:proofErr w:type="spellStart"/>
       <w:r>
         <w:t>rightLength</w:t>
       </w:r>
+      <w:proofErr w:type="spellEnd"/>
       <w:r>
         <w:rPr>
           <w:rFonts w:hint="eastAsia"/>
@@ -482,6 +759,7 @@
       <w:r>
         <w:t xml:space="preserve"> </w:t>
       </w:r>
+      <w:proofErr w:type="spellStart"/>
       <w:r>
         <w:rPr>
           <w:rFonts w:hint="eastAsia"/>
@@ -489,7 +767,27 @@
         <w:t>s</w:t>
       </w:r>
       <w:r>
-        <w:t xml:space="preserve">p = sp-rightLength(ruleNumber); </w:t>
+        <w:t>p</w:t>
+      </w:r>
+      <w:proofErr w:type="spellEnd"/>
+      <w:r>
+        <w:t xml:space="preserve"> = </w:t>
+      </w:r>
+      <w:proofErr w:type="spellStart"/>
+      <w:r>
+        <w:t>sp-rightLength</w:t>
+      </w:r>
+      <w:proofErr w:type="spellEnd"/>
+      <w:r>
+        <w:t>(</w:t>
+      </w:r>
+      <w:proofErr w:type="spellStart"/>
+      <w:r>
+        <w:t>ruleNumber</w:t>
+      </w:r>
+      <w:proofErr w:type="spellEnd"/>
+      <w:r>
+        <w:t xml:space="preserve">); </w:t>
       </w:r>
       <w:r>
         <w:rPr>
@@ -539,13 +837,41 @@
         </w:rPr>
         <w:t xml:space="preserve"> </w:t>
       </w:r>
+      <w:proofErr w:type="spellStart"/>
       <w:r>
         <w:rPr>
           <w:rFonts w:asciiTheme="majorHAnsi" w:eastAsiaTheme="majorHAnsi" w:hAnsiTheme="majorHAnsi" w:cs="TimesNewRomanPS-BoldMT"/>
           <w:kern w:val="0"/>
           <w:szCs w:val="20"/>
         </w:rPr>
-        <w:t>Xm-rSm-r</w:t>
+        <w:t>Xm</w:t>
+      </w:r>
+      <w:proofErr w:type="spellEnd"/>
+      <w:r>
+        <w:rPr>
+          <w:rFonts w:asciiTheme="majorHAnsi" w:eastAsiaTheme="majorHAnsi" w:hAnsiTheme="majorHAnsi" w:cs="TimesNewRomanPS-BoldMT"/>
+          <w:kern w:val="0"/>
+          <w:szCs w:val="20"/>
+        </w:rPr>
+        <w:t>-</w:t>
+      </w:r>
+      <w:proofErr w:type="spellStart"/>
+      <w:r>
+        <w:rPr>
+          <w:rFonts w:asciiTheme="majorHAnsi" w:eastAsiaTheme="majorHAnsi" w:hAnsiTheme="majorHAnsi" w:cs="TimesNewRomanPS-BoldMT"/>
+          <w:kern w:val="0"/>
+          <w:szCs w:val="20"/>
+        </w:rPr>
+        <w:t>rSm</w:t>
+      </w:r>
+      <w:proofErr w:type="spellEnd"/>
+      <w:r>
+        <w:rPr>
+          <w:rFonts w:asciiTheme="majorHAnsi" w:eastAsiaTheme="majorHAnsi" w:hAnsiTheme="majorHAnsi" w:cs="TimesNewRomanPS-BoldMT"/>
+          <w:kern w:val="0"/>
+          <w:szCs w:val="20"/>
+        </w:rPr>
+        <w:t>-r</w:t>
       </w:r>
       <w:r>
         <w:rPr>
@@ -653,6 +979,7 @@
         </w:rPr>
         <w:t xml:space="preserve">에 넣기 위해 </w:t>
       </w:r>
+      <w:proofErr w:type="spellStart"/>
       <w:r>
         <w:rPr>
           <w:rFonts w:asciiTheme="majorHAnsi" w:eastAsiaTheme="majorHAnsi" w:hAnsiTheme="majorHAnsi" w:cs="TimesNewRomanPS-BoldMT"/>
@@ -661,6 +988,7 @@
         </w:rPr>
         <w:t>currentState</w:t>
       </w:r>
+      <w:proofErr w:type="spellEnd"/>
       <w:r>
         <w:rPr>
           <w:rFonts w:asciiTheme="majorHAnsi" w:eastAsiaTheme="majorHAnsi" w:hAnsiTheme="majorHAnsi" w:cs="TimesNewRomanPS-BoldMT" w:hint="eastAsia"/>
@@ -669,6 +997,7 @@
         </w:rPr>
         <w:t xml:space="preserve">와 이를 위한 </w:t>
       </w:r>
+      <w:proofErr w:type="spellStart"/>
       <w:r>
         <w:rPr>
           <w:rFonts w:asciiTheme="majorHAnsi" w:eastAsiaTheme="majorHAnsi" w:hAnsiTheme="majorHAnsi" w:cs="TimesNewRomanPS-BoldMT"/>
@@ -677,6 +1006,7 @@
         </w:rPr>
         <w:t>lhs</w:t>
       </w:r>
+      <w:proofErr w:type="spellEnd"/>
       <w:r>
         <w:rPr>
           <w:rFonts w:asciiTheme="majorHAnsi" w:eastAsiaTheme="majorHAnsi" w:hAnsiTheme="majorHAnsi" w:cs="TimesNewRomanPS-BoldMT" w:hint="eastAsia"/>
@@ -699,7 +1029,25 @@
           <w:kern w:val="0"/>
           <w:szCs w:val="20"/>
         </w:rPr>
-        <w:t xml:space="preserve">GOTO(Sm-r , </w:t>
+        <w:t>GOTO(</w:t>
+      </w:r>
+      <w:proofErr w:type="spellStart"/>
+      <w:r>
+        <w:rPr>
+          <w:rFonts w:asciiTheme="majorHAnsi" w:eastAsiaTheme="majorHAnsi" w:hAnsiTheme="majorHAnsi" w:cs="TimesNewRomanPSMT"/>
+          <w:kern w:val="0"/>
+          <w:szCs w:val="20"/>
+        </w:rPr>
+        <w:t>Sm</w:t>
+      </w:r>
+      <w:proofErr w:type="spellEnd"/>
+      <w:r>
+        <w:rPr>
+          <w:rFonts w:asciiTheme="majorHAnsi" w:eastAsiaTheme="majorHAnsi" w:hAnsiTheme="majorHAnsi" w:cs="TimesNewRomanPSMT"/>
+          <w:kern w:val="0"/>
+          <w:szCs w:val="20"/>
+        </w:rPr>
+        <w:t xml:space="preserve">-r , </w:t>
       </w:r>
       <w:r>
         <w:rPr>
@@ -837,9 +1185,11 @@
       <w:r>
         <w:t xml:space="preserve"> </w:t>
       </w:r>
+      <w:proofErr w:type="spellStart"/>
       <w:r>
         <w:t>ruleNumber</w:t>
       </w:r>
+      <w:proofErr w:type="spellEnd"/>
       <w:r>
         <w:rPr>
           <w:rFonts w:hint="eastAsia"/>
@@ -864,14 +1214,33 @@
         </w:rPr>
         <w:t xml:space="preserve">따라서 </w:t>
       </w:r>
-      <w:r>
-        <w:t>ruleNumber = -entry</w:t>
-      </w:r>
-      <w:r>
-        <w:rPr>
-          <w:rFonts w:hint="eastAsia"/>
-        </w:rPr>
-        <w:t>를 해야한다.</w:t>
+      <w:proofErr w:type="spellStart"/>
+      <w:r>
+        <w:t>ruleNumber</w:t>
+      </w:r>
+      <w:proofErr w:type="spellEnd"/>
+      <w:r>
+        <w:t xml:space="preserve"> = -entry</w:t>
+      </w:r>
+      <w:r>
+        <w:rPr>
+          <w:rFonts w:hint="eastAsia"/>
+        </w:rPr>
+        <w:t xml:space="preserve">를 </w:t>
+      </w:r>
+      <w:proofErr w:type="spellStart"/>
+      <w:r>
+        <w:rPr>
+          <w:rFonts w:hint="eastAsia"/>
+        </w:rPr>
+        <w:t>해야한다</w:t>
+      </w:r>
+      <w:proofErr w:type="spellEnd"/>
+      <w:r>
+        <w:rPr>
+          <w:rFonts w:hint="eastAsia"/>
+        </w:rPr>
+        <w:t>.</w:t>
       </w:r>
       <w:r>
         <w:t xml:space="preserve"> </w:t>
@@ -882,6 +1251,11 @@
     </w:p>
     <w:p/>
     <w:p>
+      <w:pPr>
+        <w:rPr>
+          <w:rFonts w:hint="eastAsia"/>
+        </w:rPr>
+      </w:pPr>
       <w:r>
         <w:rPr>
           <w:rFonts w:hint="eastAsia"/>
@@ -896,6 +1270,27 @@
           <w:rFonts w:hint="eastAsia"/>
         </w:rPr>
         <w:t>파일을 실험에 사용했다.</w:t>
+      </w:r>
+      <w:r>
+        <w:t xml:space="preserve"> (</w:t>
+      </w:r>
+      <w:r>
+        <w:rPr>
+          <w:rFonts w:hint="eastAsia"/>
+        </w:rPr>
+        <w:t xml:space="preserve">기존의 </w:t>
+      </w:r>
+      <w:r>
+        <w:t>test.mc</w:t>
+      </w:r>
+      <w:r>
+        <w:rPr>
+          <w:rFonts w:hint="eastAsia"/>
+        </w:rPr>
+        <w:t>파일을 손으로 하나하나 분석하기엔 길어져서 임의로 바꾸었다.</w:t>
+      </w:r>
+      <w:r>
+        <w:t>)</w:t>
       </w:r>
     </w:p>
     <w:p>
@@ -903,6 +1298,7 @@
         <w:rPr>
           <w:noProof/>
         </w:rPr>
+        <w:lastRenderedPageBreak/>
         <w:drawing>
           <wp:inline distT="0" distB="0" distL="0" distR="0" wp14:anchorId="111BC6AC" wp14:editId="71A1639D">
             <wp:extent cx="1466850" cy="1038225"/>
@@ -974,12 +1370,11 @@
         <w:rPr>
           <w:noProof/>
         </w:rPr>
-        <w:lastRenderedPageBreak/>
         <w:drawing>
-          <wp:inline distT="0" distB="0" distL="0" distR="0" wp14:anchorId="7B85A828" wp14:editId="5190F5A6">
-            <wp:extent cx="3943350" cy="4200525"/>
-            <wp:effectExtent l="0" t="0" r="0" b="9525"/>
-            <wp:docPr id="3" name="그림 3"/>
+          <wp:inline distT="0" distB="0" distL="0" distR="0" wp14:anchorId="2AC83A95" wp14:editId="5E7C2CEF">
+            <wp:extent cx="4105275" cy="4524375"/>
+            <wp:effectExtent l="0" t="0" r="9525" b="9525"/>
+            <wp:docPr id="6" name="그림 6"/>
             <wp:cNvGraphicFramePr>
               <a:graphicFrameLocks xmlns:a="http://schemas.openxmlformats.org/drawingml/2006/main" noChangeAspect="1"/>
             </wp:cNvGraphicFramePr>
@@ -999,7 +1394,7 @@
                   <pic:spPr>
                     <a:xfrm>
                       <a:off x="0" y="0"/>
-                      <a:ext cx="3943350" cy="4200525"/>
+                      <a:ext cx="4105275" cy="4524375"/>
                     </a:xfrm>
                     <a:prstGeom prst="rect">
                       <a:avLst/>
@@ -1014,19 +1409,164 @@
     </w:p>
     <w:p>
       <w:pPr>
-        <w:rPr>
-          <w:rFonts w:hint="eastAsia"/>
-        </w:rPr>
+        <w:ind w:firstLineChars="100" w:firstLine="200"/>
       </w:pPr>
       <w:r>
         <w:rPr>
           <w:rFonts w:hint="eastAsia"/>
         </w:rPr>
+        <w:t>v</w:t>
+      </w:r>
+      <w:r>
+        <w:t>alid source</w:t>
+      </w:r>
+      <w:r>
+        <w:rPr>
+          <w:rFonts w:hint="eastAsia"/>
+        </w:rPr>
+        <w:t xml:space="preserve">라 출력되는 것을 보아 올바르게 </w:t>
+      </w:r>
+      <w:proofErr w:type="spellStart"/>
+      <w:r>
+        <w:rPr>
+          <w:rFonts w:hint="eastAsia"/>
+        </w:rPr>
+        <w:t>파싱한</w:t>
+      </w:r>
+      <w:proofErr w:type="spellEnd"/>
+      <w:r>
+        <w:rPr>
+          <w:rFonts w:hint="eastAsia"/>
+        </w:rPr>
+        <w:t xml:space="preserve"> 모양이다.</w:t>
+      </w:r>
+      <w:r>
+        <w:t xml:space="preserve"> </w:t>
+      </w:r>
+      <w:r>
+        <w:t>start of Scanner</w:t>
+      </w:r>
+      <w:r>
+        <w:rPr>
+          <w:rFonts w:hint="eastAsia"/>
+        </w:rPr>
+        <w:t xml:space="preserve">는 토큰을 </w:t>
+      </w:r>
+      <w:proofErr w:type="spellStart"/>
+      <w:r>
+        <w:rPr>
+          <w:rFonts w:hint="eastAsia"/>
+        </w:rPr>
+        <w:t>만든것이고</w:t>
+      </w:r>
+      <w:proofErr w:type="spellEnd"/>
+      <w:r>
+        <w:rPr>
+          <w:rFonts w:hint="eastAsia"/>
+        </w:rPr>
+        <w:t>,</w:t>
+      </w:r>
+      <w:r>
+        <w:t xml:space="preserve"> start </w:t>
+      </w:r>
+      <w:r>
+        <w:rPr>
+          <w:rFonts w:hint="eastAsia"/>
+        </w:rPr>
+        <w:t>o</w:t>
+      </w:r>
+      <w:r>
+        <w:t>f Parser</w:t>
+      </w:r>
+      <w:r>
+        <w:rPr>
+          <w:rFonts w:hint="eastAsia"/>
+        </w:rPr>
+        <w:t xml:space="preserve">는 </w:t>
+      </w:r>
+      <w:proofErr w:type="spellStart"/>
+      <w:r>
+        <w:rPr>
+          <w:rFonts w:hint="eastAsia"/>
+        </w:rPr>
+        <w:t>우파스이다</w:t>
+      </w:r>
+      <w:proofErr w:type="spellEnd"/>
+      <w:r>
+        <w:rPr>
+          <w:rFonts w:hint="eastAsia"/>
+        </w:rPr>
+        <w:t>.</w:t>
+      </w:r>
+      <w:r>
+        <w:t xml:space="preserve"> </w:t>
+      </w:r>
+      <w:proofErr w:type="spellStart"/>
+      <w:r>
+        <w:rPr>
+          <w:rFonts w:hint="eastAsia"/>
+        </w:rPr>
+        <w:t>우파스이므로</w:t>
+      </w:r>
+      <w:proofErr w:type="spellEnd"/>
+      <w:r>
+        <w:rPr>
+          <w:rFonts w:hint="eastAsia"/>
+        </w:rPr>
+        <w:t xml:space="preserve"> 출력된</w:t>
+      </w:r>
+      <w:r>
+        <w:rPr>
+          <w:rFonts w:hint="eastAsia"/>
+        </w:rPr>
+        <w:t xml:space="preserve"> </w:t>
+      </w:r>
+      <w:proofErr w:type="spellStart"/>
+      <w:r>
+        <w:rPr>
+          <w:rFonts w:hint="eastAsia"/>
+        </w:rPr>
+        <w:t>r</w:t>
+      </w:r>
+      <w:r>
+        <w:t>uleNumber</w:t>
+      </w:r>
+      <w:proofErr w:type="spellEnd"/>
+      <w:r>
+        <w:rPr>
+          <w:rFonts w:hint="eastAsia"/>
+        </w:rPr>
+        <w:t>는 M</w:t>
+      </w:r>
+      <w:r>
+        <w:t xml:space="preserve">iniC.gr </w:t>
+      </w:r>
+      <w:r>
+        <w:rPr>
+          <w:rFonts w:hint="eastAsia"/>
+        </w:rPr>
+        <w:t>문법의 생성규칙번호</w:t>
+      </w:r>
+      <w:r>
+        <w:rPr>
+          <w:rFonts w:hint="eastAsia"/>
+        </w:rPr>
+        <w:t>이다.</w:t>
+      </w:r>
+      <w:r>
+        <w:t xml:space="preserve"> </w:t>
+      </w:r>
+      <w:r>
+        <w:rPr>
+          <w:rFonts w:hint="eastAsia"/>
+        </w:rPr>
         <w:t xml:space="preserve">처음의 </w:t>
       </w:r>
+      <w:proofErr w:type="spellStart"/>
       <w:r>
         <w:t>ruleNumber</w:t>
       </w:r>
+      <w:proofErr w:type="spellEnd"/>
       <w:r>
         <w:rPr>
           <w:rFonts w:hint="eastAsia"/>
@@ -1073,7 +1613,21 @@
         <w:rPr>
           <w:rFonts w:hint="eastAsia"/>
         </w:rPr>
-        <w:t>이 일어났다는거다.</w:t>
+        <w:t xml:space="preserve">이 </w:t>
+      </w:r>
+      <w:proofErr w:type="spellStart"/>
+      <w:r>
+        <w:rPr>
+          <w:rFonts w:hint="eastAsia"/>
+        </w:rPr>
+        <w:t>일어났다는거다</w:t>
+      </w:r>
+      <w:proofErr w:type="spellEnd"/>
+      <w:r>
+        <w:rPr>
+          <w:rFonts w:hint="eastAsia"/>
+        </w:rPr>
+        <w:t>.</w:t>
       </w:r>
       <w:r>
         <w:t xml:space="preserve"> </w:t>
@@ -1084,14 +1638,33 @@
         </w:rPr>
         <w:t xml:space="preserve">이때 </w:t>
       </w:r>
-      <w:r>
-        <w:t>rightLength[14]</w:t>
-      </w:r>
-      <w:r>
-        <w:rPr>
-          <w:rFonts w:hint="eastAsia"/>
-        </w:rPr>
-        <w:t xml:space="preserve">에 해당하는건 </w:t>
+      <w:proofErr w:type="spellStart"/>
+      <w:r>
+        <w:t>rightLength</w:t>
+      </w:r>
+      <w:proofErr w:type="spellEnd"/>
+      <w:r>
+        <w:t>[14]</w:t>
+      </w:r>
+      <w:r>
+        <w:rPr>
+          <w:rFonts w:hint="eastAsia"/>
+        </w:rPr>
+        <w:t xml:space="preserve">에 </w:t>
+      </w:r>
+      <w:proofErr w:type="spellStart"/>
+      <w:r>
+        <w:rPr>
+          <w:rFonts w:hint="eastAsia"/>
+        </w:rPr>
+        <w:t>해당하는건</w:t>
+      </w:r>
+      <w:proofErr w:type="spellEnd"/>
+      <w:r>
+        <w:rPr>
+          <w:rFonts w:hint="eastAsia"/>
+        </w:rPr>
+        <w:t xml:space="preserve"> </w:t>
       </w:r>
       <w:r>
         <w:t>1</w:t>
@@ -1102,17 +1675,36 @@
         </w:rPr>
         <w:t xml:space="preserve">이고 </w:t>
       </w:r>
-      <w:r>
-        <w:t>leftSymbol[14]</w:t>
-      </w:r>
-      <w:r>
-        <w:rPr>
-          <w:rFonts w:hint="eastAsia"/>
-        </w:rPr>
-        <w:t xml:space="preserve">에 해당하는건 </w:t>
-      </w:r>
-      <w:r>
-        <w:t>82</w:t>
+      <w:proofErr w:type="spellStart"/>
+      <w:r>
+        <w:t>leftSymbol</w:t>
+      </w:r>
+      <w:proofErr w:type="spellEnd"/>
+      <w:r>
+        <w:t>[14]</w:t>
+      </w:r>
+      <w:r>
+        <w:rPr>
+          <w:rFonts w:hint="eastAsia"/>
+        </w:rPr>
+        <w:t xml:space="preserve">에 </w:t>
+      </w:r>
+      <w:proofErr w:type="spellStart"/>
+      <w:r>
+        <w:rPr>
+          <w:rFonts w:hint="eastAsia"/>
+        </w:rPr>
+        <w:t>해당하는건</w:t>
+      </w:r>
+      <w:proofErr w:type="spellEnd"/>
+      <w:r>
+        <w:rPr>
+          <w:rFonts w:hint="eastAsia"/>
+        </w:rPr>
+        <w:t xml:space="preserve"> </w:t>
+      </w:r>
+      <w:r>
+        <w:t>99</w:t>
       </w:r>
       <w:r>
         <w:rPr>
@@ -1139,7 +1731,7 @@
         <w:t xml:space="preserve">만큼 제외되고 </w:t>
       </w:r>
       <w:r>
-        <w:t>82</w:t>
+        <w:t>99</w:t>
       </w:r>
       <w:r>
         <w:rPr>
@@ -1147,14 +1739,340 @@
         </w:rPr>
         <w:t xml:space="preserve">에 해당하는 </w:t>
       </w:r>
+      <w:proofErr w:type="spellStart"/>
       <w:r>
         <w:t>lhs</w:t>
       </w:r>
+      <w:proofErr w:type="spellEnd"/>
       <w:r>
         <w:rPr>
           <w:rFonts w:hint="eastAsia"/>
         </w:rPr>
         <w:t>를 다시 계산해 스택에 푸시되는 것이다.</w:t>
+      </w:r>
+    </w:p>
+    <w:p>
+      <w:pPr>
+        <w:rPr>
+          <w:rFonts w:hint="eastAsia"/>
+        </w:rPr>
+      </w:pPr>
+    </w:p>
+    <w:p/>
+    <w:p/>
+    <w:p>
+      <w:pPr>
+        <w:rPr>
+          <w:rFonts w:hint="eastAsia"/>
+        </w:rPr>
+      </w:pPr>
+      <w:r>
+        <w:rPr>
+          <w:rFonts w:hint="eastAsia"/>
+        </w:rPr>
+        <w:lastRenderedPageBreak/>
+        <w:t>결과창을 참고하여 수기로 분석을 해보았다.</w:t>
+      </w:r>
+      <w:r>
+        <w:t xml:space="preserve"> </w:t>
+      </w:r>
+      <w:r>
+        <w:rPr>
+          <w:rFonts w:hint="eastAsia"/>
+        </w:rPr>
+        <w:t xml:space="preserve">올바르게 </w:t>
+      </w:r>
+      <w:proofErr w:type="spellStart"/>
+      <w:r>
+        <w:rPr>
+          <w:rFonts w:hint="eastAsia"/>
+        </w:rPr>
+        <w:t>분석됬음을</w:t>
+      </w:r>
+      <w:proofErr w:type="spellEnd"/>
+      <w:r>
+        <w:rPr>
+          <w:rFonts w:hint="eastAsia"/>
+        </w:rPr>
+        <w:t xml:space="preserve"> 볼 수 있다.</w:t>
+      </w:r>
+      <w:r>
+        <w:t xml:space="preserve"> </w:t>
+      </w:r>
+    </w:p>
+    <w:p>
+      <w:pPr>
+        <w:rPr>
+          <w:rFonts w:hint="eastAsia"/>
+        </w:rPr>
+      </w:pPr>
+      <w:r>
+        <w:rPr>
+          <w:noProof/>
+        </w:rPr>
+        <w:drawing>
+          <wp:inline distT="0" distB="0" distL="0" distR="0" wp14:anchorId="21FD42F4" wp14:editId="7D8D0924">
+            <wp:extent cx="4483763" cy="5676900"/>
+            <wp:effectExtent l="0" t="0" r="0" b="0"/>
+            <wp:docPr id="8" name="그림 8"/>
+            <wp:cNvGraphicFramePr>
+              <a:graphicFrameLocks xmlns:a="http://schemas.openxmlformats.org/drawingml/2006/main" noChangeAspect="1"/>
+            </wp:cNvGraphicFramePr>
+            <a:graphic xmlns:a="http://schemas.openxmlformats.org/drawingml/2006/main">
+              <a:graphicData uri="http://schemas.openxmlformats.org/drawingml/2006/picture">
+                <pic:pic xmlns:pic="http://schemas.openxmlformats.org/drawingml/2006/picture">
+                  <pic:nvPicPr>
+                    <pic:cNvPr id="1" name=""/>
+                    <pic:cNvPicPr/>
+                  </pic:nvPicPr>
+                  <pic:blipFill>
+                    <a:blip r:embed="rId7"/>
+                    <a:stretch>
+                      <a:fillRect/>
+                    </a:stretch>
+                  </pic:blipFill>
+                  <pic:spPr>
+                    <a:xfrm>
+                      <a:off x="0" y="0"/>
+                      <a:ext cx="4491643" cy="5686877"/>
+                    </a:xfrm>
+                    <a:prstGeom prst="rect">
+                      <a:avLst/>
+                    </a:prstGeom>
+                  </pic:spPr>
+                </pic:pic>
+              </a:graphicData>
+            </a:graphic>
+          </wp:inline>
+        </w:drawing>
+      </w:r>
+    </w:p>
+    <w:p/>
+    <w:p>
+      <w:pPr>
+        <w:rPr>
+          <w:rFonts w:hint="eastAsia"/>
+        </w:rPr>
+      </w:pPr>
+    </w:p>
+    <w:p>
+      <w:r>
+        <w:rPr>
+          <w:rFonts w:hint="eastAsia"/>
+        </w:rPr>
+        <w:t xml:space="preserve">이번엔 </w:t>
+      </w:r>
+      <w:r>
+        <w:t>bubble.mc</w:t>
+      </w:r>
+      <w:r>
+        <w:rPr>
+          <w:rFonts w:hint="eastAsia"/>
+        </w:rPr>
+        <w:t>로 실험해보자</w:t>
+      </w:r>
+    </w:p>
+    <w:p>
+      <w:r>
+        <w:rPr>
+          <w:noProof/>
+        </w:rPr>
+        <w:lastRenderedPageBreak/>
+        <w:drawing>
+          <wp:inline distT="0" distB="0" distL="0" distR="0" wp14:anchorId="7611082E" wp14:editId="0673B7DD">
+            <wp:extent cx="3028950" cy="2781300"/>
+            <wp:effectExtent l="0" t="0" r="0" b="0"/>
+            <wp:docPr id="7" name="그림 7"/>
+            <wp:cNvGraphicFramePr>
+              <a:graphicFrameLocks xmlns:a="http://schemas.openxmlformats.org/drawingml/2006/main" noChangeAspect="1"/>
+            </wp:cNvGraphicFramePr>
+            <a:graphic xmlns:a="http://schemas.openxmlformats.org/drawingml/2006/main">
+              <a:graphicData uri="http://schemas.openxmlformats.org/drawingml/2006/picture">
+                <pic:pic xmlns:pic="http://schemas.openxmlformats.org/drawingml/2006/picture">
+                  <pic:nvPicPr>
+                    <pic:cNvPr id="1" name=""/>
+                    <pic:cNvPicPr/>
+                  </pic:nvPicPr>
+                  <pic:blipFill>
+                    <a:blip r:embed="rId8"/>
+                    <a:stretch>
+                      <a:fillRect/>
+                    </a:stretch>
+                  </pic:blipFill>
+                  <pic:spPr>
+                    <a:xfrm>
+                      <a:off x="0" y="0"/>
+                      <a:ext cx="3028950" cy="2781300"/>
+                    </a:xfrm>
+                    <a:prstGeom prst="rect">
+                      <a:avLst/>
+                    </a:prstGeom>
+                  </pic:spPr>
+                </pic:pic>
+              </a:graphicData>
+            </a:graphic>
+          </wp:inline>
+        </w:drawing>
+      </w:r>
+    </w:p>
+    <w:p>
+      <w:r>
+        <w:rPr>
+          <w:rFonts w:hint="eastAsia"/>
+        </w:rPr>
+        <w:t xml:space="preserve">역시 토큰이 생성되고 </w:t>
+      </w:r>
+      <w:proofErr w:type="spellStart"/>
+      <w:r>
+        <w:rPr>
+          <w:rFonts w:hint="eastAsia"/>
+        </w:rPr>
+        <w:t>우파스가</w:t>
+      </w:r>
+      <w:proofErr w:type="spellEnd"/>
+      <w:r>
+        <w:rPr>
+          <w:rFonts w:hint="eastAsia"/>
+        </w:rPr>
+        <w:t xml:space="preserve"> 출력된다.</w:t>
+      </w:r>
+    </w:p>
+    <w:p/>
+    <w:p>
+      <w:pPr>
+        <w:rPr>
+          <w:b/>
+          <w:bCs/>
+          <w:sz w:val="40"/>
+          <w:szCs w:val="40"/>
+        </w:rPr>
+      </w:pPr>
+      <w:r>
+        <w:rPr>
+          <w:rFonts w:hint="eastAsia"/>
+          <w:b/>
+          <w:bCs/>
+          <w:sz w:val="40"/>
+          <w:szCs w:val="40"/>
+        </w:rPr>
+        <w:t>소감 및 의견</w:t>
+      </w:r>
+    </w:p>
+    <w:p>
+      <w:pPr>
+        <w:rPr>
+          <w:rFonts w:hint="eastAsia"/>
+          <w:szCs w:val="20"/>
+        </w:rPr>
+      </w:pPr>
+      <w:r>
+        <w:rPr>
+          <w:rFonts w:hint="eastAsia"/>
+          <w:szCs w:val="20"/>
+        </w:rPr>
+        <w:t xml:space="preserve"> </w:t>
+      </w:r>
+      <w:r>
+        <w:rPr>
+          <w:szCs w:val="20"/>
+        </w:rPr>
+        <w:t xml:space="preserve"> </w:t>
+      </w:r>
+      <w:r>
+        <w:rPr>
+          <w:rFonts w:hint="eastAsia"/>
+          <w:szCs w:val="20"/>
+        </w:rPr>
+        <w:t xml:space="preserve">헤더파일과 </w:t>
+      </w:r>
+      <w:r>
+        <w:rPr>
+          <w:szCs w:val="20"/>
+        </w:rPr>
+        <w:t>parser.cpp</w:t>
+      </w:r>
+      <w:r>
+        <w:rPr>
+          <w:rFonts w:hint="eastAsia"/>
+          <w:szCs w:val="20"/>
+        </w:rPr>
+        <w:t>파일,</w:t>
+      </w:r>
+      <w:r>
+        <w:rPr>
+          <w:szCs w:val="20"/>
+        </w:rPr>
+        <w:t xml:space="preserve"> scanner.cpp</w:t>
+      </w:r>
+      <w:r>
+        <w:rPr>
+          <w:rFonts w:hint="eastAsia"/>
+          <w:szCs w:val="20"/>
+        </w:rPr>
+        <w:t xml:space="preserve">파일을 </w:t>
+      </w:r>
+      <w:proofErr w:type="spellStart"/>
+      <w:r>
+        <w:rPr>
+          <w:rFonts w:hint="eastAsia"/>
+          <w:szCs w:val="20"/>
+        </w:rPr>
+        <w:t>분리하려했으나</w:t>
+      </w:r>
+      <w:proofErr w:type="spellEnd"/>
+      <w:r>
+        <w:rPr>
+          <w:rFonts w:hint="eastAsia"/>
+          <w:szCs w:val="20"/>
+        </w:rPr>
+        <w:t xml:space="preserve"> L</w:t>
+      </w:r>
+      <w:r>
+        <w:rPr>
+          <w:szCs w:val="20"/>
+        </w:rPr>
+        <w:t>NK</w:t>
+      </w:r>
+      <w:r>
+        <w:rPr>
+          <w:rFonts w:hint="eastAsia"/>
+          <w:szCs w:val="20"/>
+        </w:rPr>
+        <w:t xml:space="preserve">에러가 나서 그냥 </w:t>
+      </w:r>
+      <w:proofErr w:type="spellStart"/>
+      <w:r>
+        <w:rPr>
+          <w:szCs w:val="20"/>
+        </w:rPr>
+        <w:t>parser.c</w:t>
+      </w:r>
+      <w:proofErr w:type="spellEnd"/>
+      <w:r>
+        <w:rPr>
+          <w:rFonts w:hint="eastAsia"/>
+          <w:szCs w:val="20"/>
+        </w:rPr>
+        <w:t xml:space="preserve">와 </w:t>
+      </w:r>
+      <w:r>
+        <w:rPr>
+          <w:szCs w:val="20"/>
+        </w:rPr>
+        <w:t>main</w:t>
+      </w:r>
+      <w:r>
+        <w:rPr>
+          <w:rFonts w:hint="eastAsia"/>
+          <w:szCs w:val="20"/>
+        </w:rPr>
+        <w:t>만 분리했다.</w:t>
+      </w:r>
+      <w:r>
+        <w:rPr>
+          <w:szCs w:val="20"/>
+        </w:rPr>
+        <w:t xml:space="preserve"> </w:t>
       </w:r>
     </w:p>
     <w:sectPr>

</xml_diff>